<commit_message>
typing text added, fonts added
</commit_message>
<xml_diff>
--- a/permission.docx
+++ b/permission.docx
@@ -29,15 +29,7 @@
     <w:p/>
     <w:p>
       <w:r>
-        <w:t xml:space="preserve">What is Venture? We want Harvard-Westlake to be the </w:t>
-      </w:r>
-      <w:proofErr w:type="spellStart"/>
-      <w:r>
-        <w:t>center</w:t>
-      </w:r>
-      <w:proofErr w:type="spellEnd"/>
-      <w:r>
-        <w:t xml:space="preserve"> of innovation for years to come. We have the some of the brightest thinkers here at Harvard-Westlake and we would like to get people talking, sharing ideas, and creating.</w:t>
+        <w:t>What is Venture? We want Harvard-Westlake to be the center of innovation for years to come. We have the some of the brightest thinkers here at Harvard-Westlake and we would like to get people talking, sharing ideas, and creating.</w:t>
       </w:r>
     </w:p>
     <w:p/>
@@ -61,10 +53,9 @@
         <w:t>Getting to the Upper School</w:t>
       </w:r>
     </w:p>
-    <w:p/>
-    <w:p>
-      <w:r>
-        <w:t>You have an excuse time which omits you from your 9</w:t>
+    <w:p>
+      <w:r>
+        <w:t>You will need to miss 9</w:t>
       </w:r>
       <w:r>
         <w:rPr>
@@ -73,7 +64,7 @@
         <w:t>th</w:t>
       </w:r>
       <w:r>
-        <w:t xml:space="preserve"> period class.</w:t>
+        <w:t xml:space="preserve"> period, so please talk to your teacher and have him/her sign this form.</w:t>
       </w:r>
     </w:p>
     <w:p/>
@@ -109,31 +100,7 @@
     <w:p/>
     <w:p>
       <w:r>
-        <w:t xml:space="preserve">After arriving at the Upper School, make your way to the library: When you enter campus follow the road uphill until you see the </w:t>
-      </w:r>
-      <w:proofErr w:type="spellStart"/>
-      <w:r>
-        <w:t>Mudd</w:t>
-      </w:r>
-      <w:proofErr w:type="spellEnd"/>
-      <w:r>
-        <w:t xml:space="preserve"> Library and the </w:t>
-      </w:r>
-      <w:proofErr w:type="spellStart"/>
-      <w:r>
-        <w:t>Kutler</w:t>
-      </w:r>
-      <w:proofErr w:type="spellEnd"/>
-      <w:r>
-        <w:t xml:space="preserve"> </w:t>
-      </w:r>
-      <w:proofErr w:type="spellStart"/>
-      <w:r>
-        <w:t>Center</w:t>
-      </w:r>
-      <w:proofErr w:type="spellEnd"/>
-      <w:r>
-        <w:t xml:space="preserve"> for Innovation. Once inside, go upstairs and join the group.</w:t>
+        <w:t>After arriving at the Upper School, make your way to the library: When you enter campus follow the road uphill until you see the Mudd Library and the Kutler Center for Innovation. Once inside, go upstairs and join the group.</w:t>
       </w:r>
     </w:p>
     <w:p/>
@@ -175,15 +142,7 @@
     <w:p/>
     <w:p>
       <w:r>
-        <w:t xml:space="preserve">Please sign the form below and return to Lucas </w:t>
-      </w:r>
-      <w:proofErr w:type="spellStart"/>
-      <w:r>
-        <w:t>Gelfond</w:t>
-      </w:r>
-      <w:proofErr w:type="spellEnd"/>
-      <w:r>
-        <w:t xml:space="preserve"> (</w:t>
+        <w:t>Please sign the form below and return to Lucas Gelfond (</w:t>
       </w:r>
       <w:hyperlink r:id="rId6" w:history="1">
         <w:r>
@@ -215,13 +174,17 @@
       <w:r>
         <w:t xml:space="preserve"> HW Venture meeting this coming Monday, May 16, 2016.</w:t>
       </w:r>
-      <w:bookmarkStart w:id="0" w:name="_GoBack"/>
-      <w:bookmarkEnd w:id="0"/>
-    </w:p>
-    <w:p/>
-    <w:p>
-      <w:r>
-        <w:t>I understand that my child will be using school provided transportation to get to the Upper School and that my child will miss his/her 9</w:t>
+    </w:p>
+    <w:p/>
+    <w:p>
+      <w:r>
+        <w:t xml:space="preserve">I understand that my child will be using school provided transportation to get to the Upper School and that my child will </w:t>
+      </w:r>
+      <w:r>
+        <w:t>be excused from his/her</w:t>
+      </w:r>
+      <w:r>
+        <w:t xml:space="preserve"> 9</w:t>
       </w:r>
       <w:r>
         <w:rPr>
@@ -232,6 +195,11 @@
       <w:r>
         <w:t xml:space="preserve"> period class.</w:t>
       </w:r>
+      <w:r>
+        <w:t xml:space="preserve"> Attendance will not be taken.</w:t>
+      </w:r>
+      <w:bookmarkStart w:id="0" w:name="_GoBack"/>
+      <w:bookmarkEnd w:id="0"/>
     </w:p>
     <w:p/>
     <w:p>
@@ -315,6 +283,54 @@
       </w:r>
     </w:p>
     <w:p/>
+    <w:p>
+      <w:r>
+        <w:t>_______________________________________</w:t>
+      </w:r>
+      <w:r>
+        <w:tab/>
+      </w:r>
+      <w:r>
+        <w:tab/>
+        <w:t>_______________________________________</w:t>
+      </w:r>
+    </w:p>
+    <w:p>
+      <w:r>
+        <w:t>9</w:t>
+      </w:r>
+      <w:r>
+        <w:rPr>
+          <w:vertAlign w:val="superscript"/>
+        </w:rPr>
+        <w:t>th</w:t>
+      </w:r>
+      <w:r>
+        <w:t xml:space="preserve"> Period Teacher Name</w:t>
+      </w:r>
+      <w:r>
+        <w:tab/>
+      </w:r>
+      <w:r>
+        <w:tab/>
+      </w:r>
+      <w:r>
+        <w:tab/>
+      </w:r>
+      <w:r>
+        <w:tab/>
+        <w:t>9</w:t>
+      </w:r>
+      <w:r>
+        <w:rPr>
+          <w:vertAlign w:val="superscript"/>
+        </w:rPr>
+        <w:t>th</w:t>
+      </w:r>
+      <w:r>
+        <w:t xml:space="preserve"> Period Teacher Signature</w:t>
+      </w:r>
+    </w:p>
     <w:sectPr>
       <w:pgSz w:w="12240" w:h="15840"/>
       <w:pgMar w:top="720" w:right="720" w:bottom="720" w:left="720" w:header="708" w:footer="708" w:gutter="0"/>

</xml_diff>

<commit_message>
upload permission form - corrections
</commit_message>
<xml_diff>
--- a/permission.docx
+++ b/permission.docx
@@ -106,14 +106,35 @@
           <w:b/>
           <w:sz w:val="28"/>
         </w:rPr>
-        <w:t xml:space="preserve">Taking off </w:t>
+        <w:t xml:space="preserve">Taking </w:t>
       </w:r>
       <w:r>
         <w:rPr>
           <w:b/>
           <w:sz w:val="28"/>
         </w:rPr>
-        <w:t>to new heights</w:t>
+        <w:t>Off</w:t>
+      </w:r>
+      <w:r>
+        <w:rPr>
+          <w:b/>
+          <w:sz w:val="28"/>
+        </w:rPr>
+        <w:t xml:space="preserve"> </w:t>
+      </w:r>
+      <w:r>
+        <w:rPr>
+          <w:b/>
+          <w:sz w:val="28"/>
+        </w:rPr>
+        <w:t xml:space="preserve">to </w:t>
+      </w:r>
+      <w:r>
+        <w:rPr>
+          <w:b/>
+          <w:sz w:val="28"/>
+        </w:rPr>
+        <w:t>New Heights</w:t>
       </w:r>
     </w:p>
     <w:p>
@@ -183,31 +204,7 @@
     <w:p/>
     <w:p>
       <w:r>
-        <w:t xml:space="preserve">After arriving at the Upper School, make your way to the library: When you enter campus follow the road uphill until you see the </w:t>
-      </w:r>
-      <w:proofErr w:type="spellStart"/>
-      <w:r>
-        <w:t>Mudd</w:t>
-      </w:r>
-      <w:proofErr w:type="spellEnd"/>
-      <w:r>
-        <w:t xml:space="preserve"> Library and the </w:t>
-      </w:r>
-      <w:proofErr w:type="spellStart"/>
-      <w:r>
-        <w:t>Kutler</w:t>
-      </w:r>
-      <w:proofErr w:type="spellEnd"/>
-      <w:r>
-        <w:t xml:space="preserve"> </w:t>
-      </w:r>
-      <w:proofErr w:type="spellStart"/>
-      <w:r>
-        <w:t>Center</w:t>
-      </w:r>
-      <w:proofErr w:type="spellEnd"/>
-      <w:r>
-        <w:t xml:space="preserve"> for Innovation. Once inside, go upstairs and join the group.</w:t>
+        <w:t>After arriving at the Upper School, make your way to the library: When you enter campus follow the road uphill until you see the Mudd Library and the Kutler Center for Innovation. Once inside, go upstairs and join the group.</w:t>
       </w:r>
     </w:p>
     <w:p/>
@@ -329,20 +326,46 @@
           <w:b/>
           <w:sz w:val="28"/>
         </w:rPr>
-        <w:t xml:space="preserve">Taking off </w:t>
+        <w:t xml:space="preserve">Taking </w:t>
       </w:r>
       <w:r>
         <w:rPr>
           <w:b/>
           <w:sz w:val="28"/>
         </w:rPr>
-        <w:t>to new heights</w:t>
-      </w:r>
+        <w:t>Off</w:t>
+      </w:r>
+      <w:r>
+        <w:rPr>
+          <w:b/>
+          <w:sz w:val="28"/>
+        </w:rPr>
+        <w:t xml:space="preserve"> </w:t>
+      </w:r>
+      <w:r>
+        <w:rPr>
+          <w:b/>
+          <w:sz w:val="28"/>
+        </w:rPr>
+        <w:t xml:space="preserve">to </w:t>
+      </w:r>
+      <w:r>
+        <w:rPr>
+          <w:b/>
+          <w:sz w:val="28"/>
+        </w:rPr>
+        <w:t>New Heights</w:t>
+      </w:r>
+      <w:bookmarkStart w:id="0" w:name="_GoBack"/>
+      <w:bookmarkEnd w:id="0"/>
     </w:p>
     <w:p/>
     <w:p>
       <w:r>
         <w:t>THIS IS YOUR TICKET</w:t>
+      </w:r>
+      <w:r>
+        <w:t xml:space="preserve"> FOR THE BUS RIDE TO THE UPPER SCHOOL. Please present it when boarding the CJL bus.</w:t>
       </w:r>
     </w:p>
     <w:p/>
@@ -583,10 +606,7 @@
         <w:t>th</w:t>
       </w:r>
       <w:r>
-        <w:t xml:space="preserve"> Period Teacher</w:t>
-      </w:r>
-      <w:r>
-        <w:t xml:space="preserve"> Signature</w:t>
+        <w:t xml:space="preserve"> Period Teacher Signature</w:t>
       </w:r>
       <w:r>
         <w:tab/>
@@ -599,10 +619,14 @@
     <w:p/>
     <w:p>
       <w:r>
+        <w:rPr>
+          <w:noProof/>
+          <w:lang w:eastAsia="en-GB"/>
+        </w:rPr>
         <w:drawing>
-          <wp:inline distT="0" distB="0" distL="0" distR="0" wp14:anchorId="239B20AE" wp14:editId="1141857C">
-            <wp:extent cx="1181735" cy="328774"/>
-            <wp:effectExtent l="0" t="0" r="0" b="1905"/>
+          <wp:inline distT="0" distB="0" distL="0" distR="0" wp14:anchorId="239B20AE" wp14:editId="0C92ED59">
+            <wp:extent cx="775335" cy="215708"/>
+            <wp:effectExtent l="0" t="0" r="0" b="0"/>
             <wp:docPr id="3" name="Picture 3"/>
             <wp:cNvGraphicFramePr>
               <a:graphicFrameLocks xmlns:a="http://schemas.openxmlformats.org/drawingml/2006/main" noChangeAspect="1"/>
@@ -623,7 +647,7 @@
                   <pic:spPr>
                     <a:xfrm>
                       <a:off x="0" y="0"/>
-                      <a:ext cx="1201177" cy="334183"/>
+                      <a:ext cx="818751" cy="227787"/>
                     </a:xfrm>
                     <a:prstGeom prst="rect">
                       <a:avLst/>
@@ -635,8 +659,6 @@
           </wp:inline>
         </w:drawing>
       </w:r>
-      <w:bookmarkStart w:id="0" w:name="_GoBack"/>
-      <w:bookmarkEnd w:id="0"/>
     </w:p>
     <w:sectPr>
       <w:pgSz w:w="15840" w:h="12240" w:orient="landscape"/>

</xml_diff>